<commit_message>
proizoshel esche odin commit
</commit_message>
<xml_diff>
--- a/ODM.docx
+++ b/ODM.docx
@@ -12,8 +12,6 @@
           <w:lang w:val="ru-RU"/>
         </w:rPr>
       </w:pPr>
-      <w:bookmarkStart w:id="0" w:name="_GoBack"/>
-      <w:bookmarkEnd w:id="0"/>
       <w:r>
         <w:rPr>
           <w:rFonts w:ascii="Times New Roman" w:hAnsi="Times New Roman" w:cs="Times New Roman"/>
@@ -475,8 +473,8 @@
         </w:numPr>
         <w:rPr>
           <w:rFonts w:ascii="Times New Roman" w:hAnsi="Times New Roman" w:cs="Times New Roman"/>
-          <w:sz w:val="28"/>
-          <w:szCs w:val="28"/>
+          <w:sz w:val="32"/>
+          <w:szCs w:val="32"/>
         </w:rPr>
       </w:pPr>
       <w:r>
@@ -484,8 +482,8 @@
           <w:rFonts w:ascii="Times New Roman" w:hAnsi="Times New Roman" w:cs="Times New Roman"/>
           <w:b/>
           <w:bCs/>
-          <w:sz w:val="28"/>
-          <w:szCs w:val="28"/>
+          <w:sz w:val="32"/>
+          <w:szCs w:val="32"/>
           <w:lang w:val="ru-RU"/>
         </w:rPr>
         <w:lastRenderedPageBreak/>
@@ -542,8 +540,8 @@
         </w:numPr>
         <w:rPr>
           <w:rFonts w:ascii="Times New Roman" w:hAnsi="Times New Roman" w:cs="Times New Roman"/>
-          <w:sz w:val="28"/>
-          <w:szCs w:val="28"/>
+          <w:sz w:val="32"/>
+          <w:szCs w:val="32"/>
           <w:lang w:val="ru-RU"/>
         </w:rPr>
       </w:pPr>
@@ -552,8 +550,8 @@
           <w:rFonts w:ascii="Times New Roman" w:hAnsi="Times New Roman" w:cs="Times New Roman"/>
           <w:b/>
           <w:bCs/>
-          <w:sz w:val="28"/>
-          <w:szCs w:val="28"/>
+          <w:sz w:val="32"/>
+          <w:szCs w:val="32"/>
           <w:lang w:val="ru-RU"/>
         </w:rPr>
         <w:t>Уточнение поставленной задачи</w:t>
@@ -840,8 +838,8 @@
         </w:numPr>
         <w:rPr>
           <w:rFonts w:ascii="Times New Roman" w:hAnsi="Times New Roman" w:cs="Times New Roman"/>
-          <w:sz w:val="28"/>
-          <w:szCs w:val="28"/>
+          <w:sz w:val="32"/>
+          <w:szCs w:val="32"/>
           <w:lang w:val="ru-RU"/>
         </w:rPr>
       </w:pPr>
@@ -850,8 +848,8 @@
           <w:rFonts w:ascii="Times New Roman" w:hAnsi="Times New Roman" w:cs="Times New Roman"/>
           <w:b/>
           <w:bCs/>
-          <w:sz w:val="28"/>
-          <w:szCs w:val="28"/>
+          <w:sz w:val="32"/>
+          <w:szCs w:val="32"/>
           <w:lang w:val="ru-RU"/>
         </w:rPr>
         <w:t>Основные определения</w:t>
@@ -861,15 +859,15 @@
           <w:rFonts w:ascii="Times New Roman" w:hAnsi="Times New Roman" w:cs="Times New Roman"/>
           <w:b/>
           <w:bCs/>
-          <w:sz w:val="28"/>
-          <w:szCs w:val="28"/>
+          <w:sz w:val="32"/>
+          <w:szCs w:val="32"/>
         </w:rPr>
         <w:t>:</w:t>
       </w:r>
     </w:p>
     <w:p>
       <w:pPr>
-        <w:ind w:left="720"/>
+        <w:pStyle w:val="a3"/>
         <w:rPr>
           <w:rFonts w:ascii="Times New Roman" w:hAnsi="Times New Roman" w:cs="Times New Roman"/>
           <w:sz w:val="28"/>
@@ -886,8 +884,28 @@
           <w:szCs w:val="28"/>
           <w:lang w:val="ru-RU"/>
         </w:rPr>
-        <w:t xml:space="preserve">Множество </w:t>
-      </w:r>
+        <w:t xml:space="preserve">Множество – </w:t>
+      </w:r>
+      <w:r>
+        <w:rPr>
+          <w:rFonts w:ascii="Times New Roman" w:hAnsi="Times New Roman" w:cs="Times New Roman"/>
+          <w:sz w:val="28"/>
+          <w:szCs w:val="28"/>
+          <w:lang w:val="ru-RU"/>
+        </w:rPr>
+        <w:t>совокупность, результат объединения объектов по определенному признаку, свойству.</w:t>
+      </w:r>
+    </w:p>
+    <w:p>
+      <w:pPr>
+        <w:pStyle w:val="a3"/>
+        <w:rPr>
+          <w:rFonts w:ascii="Times New Roman" w:hAnsi="Times New Roman" w:cs="Times New Roman"/>
+          <w:sz w:val="28"/>
+          <w:szCs w:val="28"/>
+          <w:lang w:val="ru-RU"/>
+        </w:rPr>
+      </w:pPr>
       <w:r>
         <w:rPr>
           <w:rFonts w:ascii="Times New Roman" w:hAnsi="Times New Roman" w:cs="Times New Roman"/>
@@ -897,8 +915,48 @@
           <w:szCs w:val="28"/>
           <w:lang w:val="ru-RU"/>
         </w:rPr>
-        <w:t>–</w:t>
-      </w:r>
+        <w:t xml:space="preserve">Элемент множества – </w:t>
+      </w:r>
+      <w:r>
+        <w:rPr>
+          <w:rFonts w:ascii="Times New Roman" w:hAnsi="Times New Roman" w:cs="Times New Roman"/>
+          <w:sz w:val="28"/>
+          <w:szCs w:val="28"/>
+          <w:lang w:val="ru-RU"/>
+        </w:rPr>
+        <w:t xml:space="preserve">любой </w:t>
+      </w:r>
+      <w:proofErr w:type="gramStart"/>
+      <w:r>
+        <w:rPr>
+          <w:rFonts w:ascii="Times New Roman" w:hAnsi="Times New Roman" w:cs="Times New Roman"/>
+          <w:sz w:val="28"/>
+          <w:szCs w:val="28"/>
+          <w:lang w:val="ru-RU"/>
+        </w:rPr>
+        <w:t>из объектов</w:t>
+      </w:r>
+      <w:proofErr w:type="gramEnd"/>
+      <w:r>
+        <w:rPr>
+          <w:rFonts w:ascii="Times New Roman" w:hAnsi="Times New Roman" w:cs="Times New Roman"/>
+          <w:sz w:val="28"/>
+          <w:szCs w:val="28"/>
+          <w:lang w:val="ru-RU"/>
+        </w:rPr>
+        <w:t xml:space="preserve"> составляющих множество.</w:t>
+      </w:r>
+    </w:p>
+    <w:p>
+      <w:pPr>
+        <w:pStyle w:val="a3"/>
+        <w:rPr>
+          <w:rFonts w:ascii="Times New Roman" w:hAnsi="Times New Roman" w:cs="Times New Roman"/>
+          <w:sz w:val="28"/>
+          <w:szCs w:val="28"/>
+          <w:lang w:val="ru-RU"/>
+        </w:rPr>
+      </w:pPr>
       <w:r>
         <w:rPr>
           <w:rFonts w:ascii="Times New Roman" w:hAnsi="Times New Roman" w:cs="Times New Roman"/>
@@ -908,21 +966,21 @@
           <w:szCs w:val="28"/>
           <w:lang w:val="ru-RU"/>
         </w:rPr>
-        <w:t xml:space="preserve"> </w:t>
-      </w:r>
-      <w:r>
-        <w:rPr>
-          <w:rFonts w:ascii="Times New Roman" w:hAnsi="Times New Roman" w:cs="Times New Roman"/>
-          <w:sz w:val="28"/>
-          <w:szCs w:val="28"/>
-          <w:lang w:val="ru-RU"/>
-        </w:rPr>
-        <w:t>совокупность, результат объединения объектов по определенному признаку, свойству.</w:t>
-      </w:r>
-    </w:p>
-    <w:p>
-      <w:pPr>
-        <w:ind w:left="720"/>
+        <w:t xml:space="preserve">Мощность множества – </w:t>
+      </w:r>
+      <w:r>
+        <w:rPr>
+          <w:rFonts w:ascii="Times New Roman" w:hAnsi="Times New Roman" w:cs="Times New Roman"/>
+          <w:sz w:val="28"/>
+          <w:szCs w:val="28"/>
+          <w:lang w:val="ru-RU"/>
+        </w:rPr>
+        <w:t>характеристика множества, обобщающая понятие количества элементов конечного множества.</w:t>
+      </w:r>
+    </w:p>
+    <w:p>
+      <w:pPr>
+        <w:pStyle w:val="a3"/>
         <w:rPr>
           <w:rFonts w:ascii="Times New Roman" w:hAnsi="Times New Roman" w:cs="Times New Roman"/>
           <w:sz w:val="28"/>
@@ -939,43 +997,40 @@
           <w:szCs w:val="28"/>
           <w:lang w:val="ru-RU"/>
         </w:rPr>
-        <w:t xml:space="preserve">Элемент множества – </w:t>
-      </w:r>
-      <w:r>
-        <w:rPr>
-          <w:rFonts w:ascii="Times New Roman" w:hAnsi="Times New Roman" w:cs="Times New Roman"/>
-          <w:sz w:val="28"/>
-          <w:szCs w:val="28"/>
-          <w:lang w:val="ru-RU"/>
-        </w:rPr>
-        <w:t xml:space="preserve">любой </w:t>
-      </w:r>
-      <w:proofErr w:type="gramStart"/>
-      <w:r>
-        <w:rPr>
-          <w:rFonts w:ascii="Times New Roman" w:hAnsi="Times New Roman" w:cs="Times New Roman"/>
-          <w:sz w:val="28"/>
-          <w:szCs w:val="28"/>
-          <w:lang w:val="ru-RU"/>
-        </w:rPr>
-        <w:t>из объектов</w:t>
-      </w:r>
-      <w:proofErr w:type="gramEnd"/>
-      <w:r>
-        <w:rPr>
-          <w:rFonts w:ascii="Times New Roman" w:hAnsi="Times New Roman" w:cs="Times New Roman"/>
-          <w:sz w:val="28"/>
-          <w:szCs w:val="28"/>
-          <w:lang w:val="ru-RU"/>
-        </w:rPr>
-        <w:t xml:space="preserve"> составляющих множество.</w:t>
-      </w:r>
-    </w:p>
-    <w:p>
-      <w:pPr>
-        <w:ind w:left="720"/>
-        <w:rPr>
-          <w:rFonts w:ascii="Times New Roman" w:hAnsi="Times New Roman" w:cs="Times New Roman"/>
+        <w:t>Конечное множество –</w:t>
+      </w:r>
+      <w:r>
+        <w:rPr>
+          <w:rFonts w:ascii="Times New Roman" w:hAnsi="Times New Roman" w:cs="Times New Roman"/>
+          <w:sz w:val="28"/>
+          <w:szCs w:val="28"/>
+          <w:lang w:val="ru-RU"/>
+        </w:rPr>
+        <w:t xml:space="preserve"> множество, количество элементов которого конечно, то есть, существует неотрицательное число </w:t>
+      </w:r>
+      <w:r>
+        <w:rPr>
+          <w:rFonts w:ascii="Times New Roman" w:hAnsi="Times New Roman" w:cs="Times New Roman"/>
+          <w:sz w:val="28"/>
+          <w:szCs w:val="28"/>
+        </w:rPr>
+        <w:t>k</w:t>
+      </w:r>
+      <w:r>
+        <w:rPr>
+          <w:rFonts w:ascii="Times New Roman" w:hAnsi="Times New Roman" w:cs="Times New Roman"/>
+          <w:sz w:val="28"/>
+          <w:szCs w:val="28"/>
+          <w:lang w:val="ru-RU"/>
+        </w:rPr>
+        <w:t xml:space="preserve">, равное количеству элементов данного множества. </w:t>
+      </w:r>
+    </w:p>
+    <w:p>
+      <w:pPr>
+        <w:pStyle w:val="a3"/>
+        <w:rPr>
+          <w:rFonts w:ascii="Times New Roman" w:eastAsiaTheme="minorEastAsia" w:hAnsi="Times New Roman" w:cs="Times New Roman"/>
           <w:sz w:val="28"/>
           <w:szCs w:val="28"/>
           <w:lang w:val="ru-RU"/>
@@ -990,144 +1045,16 @@
           <w:szCs w:val="28"/>
           <w:lang w:val="ru-RU"/>
         </w:rPr>
-        <w:t>Мощность множества –</w:t>
-      </w:r>
-      <w:r>
-        <w:rPr>
-          <w:rFonts w:ascii="Times New Roman" w:hAnsi="Times New Roman" w:cs="Times New Roman"/>
-          <w:b/>
-          <w:bCs/>
-          <w:sz w:val="28"/>
-          <w:szCs w:val="28"/>
-          <w:lang w:val="ru-RU"/>
-        </w:rPr>
-        <w:t xml:space="preserve"> </w:t>
-      </w:r>
-      <w:r>
-        <w:rPr>
-          <w:rFonts w:ascii="Times New Roman" w:hAnsi="Times New Roman" w:cs="Times New Roman"/>
-          <w:sz w:val="28"/>
-          <w:szCs w:val="28"/>
-          <w:lang w:val="ru-RU"/>
-        </w:rPr>
-        <w:t>характеристика множества, обобщающая понятие количества элементов конечного множества.</w:t>
-      </w:r>
-    </w:p>
-    <w:p>
-      <w:pPr>
-        <w:ind w:left="720"/>
-        <w:rPr>
-          <w:rFonts w:ascii="Times New Roman" w:hAnsi="Times New Roman" w:cs="Times New Roman"/>
-          <w:sz w:val="28"/>
-          <w:szCs w:val="28"/>
-          <w:lang w:val="ru-RU"/>
-        </w:rPr>
-      </w:pPr>
-      <w:r>
-        <w:rPr>
-          <w:rFonts w:ascii="Times New Roman" w:hAnsi="Times New Roman" w:cs="Times New Roman"/>
-          <w:b/>
-          <w:bCs/>
-          <w:sz w:val="28"/>
-          <w:szCs w:val="28"/>
-          <w:lang w:val="ru-RU"/>
-        </w:rPr>
-        <w:t>Конечное множество –</w:t>
-      </w:r>
-      <w:r>
-        <w:rPr>
-          <w:rFonts w:ascii="Times New Roman" w:hAnsi="Times New Roman" w:cs="Times New Roman"/>
-          <w:sz w:val="28"/>
-          <w:szCs w:val="28"/>
-          <w:lang w:val="ru-RU"/>
-        </w:rPr>
-        <w:t xml:space="preserve"> множество, количество элементов которого конечно, то есть, существует неотрицательное число </w:t>
-      </w:r>
-      <w:r>
-        <w:rPr>
-          <w:rFonts w:ascii="Times New Roman" w:hAnsi="Times New Roman" w:cs="Times New Roman"/>
-          <w:sz w:val="28"/>
-          <w:szCs w:val="28"/>
-        </w:rPr>
-        <w:t>k</w:t>
-      </w:r>
-      <w:r>
-        <w:rPr>
-          <w:rFonts w:ascii="Times New Roman" w:hAnsi="Times New Roman" w:cs="Times New Roman"/>
-          <w:sz w:val="28"/>
-          <w:szCs w:val="28"/>
-          <w:lang w:val="ru-RU"/>
-        </w:rPr>
-        <w:t>, равное количеству элементов данного множества.</w:t>
-      </w:r>
-      <w:r>
-        <w:rPr>
-          <w:rFonts w:ascii="Times New Roman" w:hAnsi="Times New Roman" w:cs="Times New Roman"/>
-          <w:sz w:val="28"/>
-          <w:szCs w:val="28"/>
-          <w:lang w:val="ru-RU"/>
-        </w:rPr>
-        <w:t xml:space="preserve"> </w:t>
-      </w:r>
-    </w:p>
-    <w:p>
-      <w:pPr>
-        <w:ind w:left="720"/>
-        <w:rPr>
-          <w:rFonts w:ascii="Times New Roman" w:eastAsiaTheme="minorEastAsia" w:hAnsi="Times New Roman" w:cs="Times New Roman"/>
-          <w:sz w:val="28"/>
-          <w:szCs w:val="28"/>
-          <w:lang w:val="ru-RU"/>
-        </w:rPr>
-      </w:pPr>
-      <w:r>
-        <w:rPr>
-          <w:rFonts w:ascii="Times New Roman" w:hAnsi="Times New Roman" w:cs="Times New Roman"/>
-          <w:b/>
-          <w:bCs/>
-          <w:sz w:val="28"/>
-          <w:szCs w:val="28"/>
-          <w:lang w:val="ru-RU"/>
-        </w:rPr>
-        <w:t>Объединение двух множеств –</w:t>
-      </w:r>
-      <w:r>
-        <w:rPr>
-          <w:rFonts w:ascii="Times New Roman" w:hAnsi="Times New Roman" w:cs="Times New Roman"/>
-          <w:b/>
-          <w:bCs/>
-          <w:sz w:val="28"/>
-          <w:szCs w:val="28"/>
-          <w:lang w:val="ru-RU"/>
-        </w:rPr>
-        <w:t xml:space="preserve"> </w:t>
-      </w:r>
-      <w:r>
-        <w:rPr>
-          <w:rFonts w:ascii="Times New Roman" w:hAnsi="Times New Roman" w:cs="Times New Roman"/>
-          <w:sz w:val="28"/>
-          <w:szCs w:val="28"/>
-          <w:lang w:val="ru-RU"/>
-        </w:rPr>
-        <w:t xml:space="preserve">объединением </w:t>
-      </w:r>
-      <w:r>
-        <w:rPr>
-          <w:rFonts w:ascii="Times New Roman" w:hAnsi="Times New Roman" w:cs="Times New Roman"/>
-          <w:sz w:val="28"/>
-          <w:szCs w:val="28"/>
-          <w:lang w:val="ru-RU"/>
-        </w:rPr>
-        <w:t>двух множеств А и В называется множество</w:t>
-      </w:r>
-      <w:r>
-        <w:rPr>
-          <w:rFonts w:ascii="Times New Roman" w:hAnsi="Times New Roman" w:cs="Times New Roman"/>
-          <w:sz w:val="28"/>
-          <w:szCs w:val="28"/>
-          <w:lang w:val="ru-RU"/>
-        </w:rPr>
-        <w:t xml:space="preserve"> </w:t>
+        <w:t xml:space="preserve">Объединение двух множеств – </w:t>
+      </w:r>
+      <w:r>
+        <w:rPr>
+          <w:rFonts w:ascii="Times New Roman" w:hAnsi="Times New Roman" w:cs="Times New Roman"/>
+          <w:sz w:val="28"/>
+          <w:szCs w:val="28"/>
+          <w:lang w:val="ru-RU"/>
+        </w:rPr>
+        <w:t xml:space="preserve">объединением двух множеств А и В называется множество </w:t>
       </w:r>
       <m:oMath>
         <m:r>
@@ -1147,34 +1074,7 @@
           <w:szCs w:val="28"/>
           <w:lang w:val="ru-RU"/>
         </w:rPr>
-        <w:t>, состоящие из</w:t>
-      </w:r>
-      <w:r>
-        <w:rPr>
-          <w:rFonts w:ascii="Times New Roman" w:hAnsi="Times New Roman" w:cs="Times New Roman"/>
-          <w:sz w:val="28"/>
-          <w:szCs w:val="28"/>
-          <w:lang w:val="ru-RU"/>
-        </w:rPr>
-        <w:t xml:space="preserve"> </w:t>
-      </w:r>
-      <w:r>
-        <w:rPr>
-          <w:rFonts w:ascii="Times New Roman" w:hAnsi="Times New Roman" w:cs="Times New Roman"/>
-          <w:sz w:val="28"/>
-          <w:szCs w:val="28"/>
-          <w:lang w:val="ru-RU"/>
-        </w:rPr>
-        <w:t xml:space="preserve">тех элементов, которые </w:t>
-      </w:r>
-      <w:r>
-        <w:rPr>
-          <w:rFonts w:ascii="Times New Roman" w:hAnsi="Times New Roman" w:cs="Times New Roman"/>
-          <w:sz w:val="28"/>
-          <w:szCs w:val="28"/>
-          <w:lang w:val="ru-RU"/>
-        </w:rPr>
-        <w:t xml:space="preserve">принадлежат хотя бы одному из множеств А или В: </w:t>
+        <w:t xml:space="preserve">, состоящие из тех элементов, которые принадлежат хотя бы одному из множеств А или В: </w:t>
       </w:r>
       <m:oMath>
         <m:r>
@@ -1287,7 +1187,7 @@
     </w:p>
     <w:p>
       <w:pPr>
-        <w:ind w:left="720"/>
+        <w:pStyle w:val="a3"/>
         <w:rPr>
           <w:rFonts w:ascii="Times New Roman" w:hAnsi="Times New Roman" w:cs="Times New Roman"/>
           <w:sz w:val="28"/>
@@ -1313,16 +1213,7 @@
           <w:szCs w:val="28"/>
           <w:lang w:val="ru-RU"/>
         </w:rPr>
-        <w:t xml:space="preserve">объединением </w:t>
-      </w:r>
-      <w:r>
-        <w:rPr>
-          <w:rFonts w:ascii="Times New Roman" w:hAnsi="Times New Roman" w:cs="Times New Roman"/>
-          <w:sz w:val="28"/>
-          <w:szCs w:val="28"/>
-          <w:lang w:val="ru-RU"/>
-        </w:rPr>
-        <w:t xml:space="preserve">двух множеств А и В называется множество </w:t>
+        <w:t xml:space="preserve">объединением двух множеств А и В называется множество </w:t>
       </w:r>
       <m:oMath>
         <m:r>
@@ -1350,43 +1241,7 @@
           <w:szCs w:val="28"/>
           <w:lang w:val="ru-RU"/>
         </w:rPr>
-        <w:t>, состоящие из</w:t>
-      </w:r>
-      <w:r>
-        <w:rPr>
-          <w:rFonts w:ascii="Times New Roman" w:hAnsi="Times New Roman" w:cs="Times New Roman"/>
-          <w:sz w:val="28"/>
-          <w:szCs w:val="28"/>
-          <w:lang w:val="ru-RU"/>
-        </w:rPr>
-        <w:t xml:space="preserve"> тех </w:t>
-      </w:r>
-      <w:r>
-        <w:rPr>
-          <w:rFonts w:ascii="Times New Roman" w:hAnsi="Times New Roman" w:cs="Times New Roman"/>
-          <w:sz w:val="28"/>
-          <w:szCs w:val="28"/>
-          <w:lang w:val="ru-RU"/>
-        </w:rPr>
-        <w:t xml:space="preserve">и только тех </w:t>
-      </w:r>
-      <w:r>
-        <w:rPr>
-          <w:rFonts w:ascii="Times New Roman" w:hAnsi="Times New Roman" w:cs="Times New Roman"/>
-          <w:sz w:val="28"/>
-          <w:szCs w:val="28"/>
-          <w:lang w:val="ru-RU"/>
-        </w:rPr>
-        <w:t>элементов,</w:t>
-      </w:r>
-      <w:r>
-        <w:rPr>
-          <w:rFonts w:ascii="Times New Roman" w:hAnsi="Times New Roman" w:cs="Times New Roman"/>
-          <w:sz w:val="28"/>
-          <w:szCs w:val="28"/>
-          <w:lang w:val="ru-RU"/>
-        </w:rPr>
-        <w:t xml:space="preserve"> которые принадлежат как множеству А, так и множеству В: </w:t>
+        <w:t xml:space="preserve">, состоящие из тех и только тех элементов, которые принадлежат как множеству А, так и множеству В: </w:t>
       </w:r>
       <m:oMath>
         <m:r>
@@ -1501,6 +1356,43 @@
         <w:pStyle w:val="a3"/>
         <w:rPr>
           <w:rFonts w:ascii="Times New Roman" w:hAnsi="Times New Roman" w:cs="Times New Roman"/>
+          <w:sz w:val="32"/>
+          <w:szCs w:val="32"/>
+          <w:lang w:val="ru-RU"/>
+        </w:rPr>
+      </w:pPr>
+    </w:p>
+    <w:p>
+      <w:pPr>
+        <w:pStyle w:val="a3"/>
+        <w:numPr>
+          <w:ilvl w:val="0"/>
+          <w:numId w:val="8"/>
+        </w:numPr>
+        <w:rPr>
+          <w:rFonts w:ascii="Times New Roman" w:hAnsi="Times New Roman" w:cs="Times New Roman"/>
+          <w:b/>
+          <w:sz w:val="32"/>
+          <w:szCs w:val="32"/>
+          <w:lang w:val="ru-RU"/>
+        </w:rPr>
+      </w:pPr>
+      <w:r>
+        <w:rPr>
+          <w:rFonts w:ascii="Times New Roman" w:hAnsi="Times New Roman" w:cs="Times New Roman"/>
+          <w:b/>
+          <w:sz w:val="32"/>
+          <w:szCs w:val="32"/>
+          <w:lang w:val="ru-RU"/>
+        </w:rPr>
+        <w:t>Алгоритм</w:t>
+      </w:r>
+    </w:p>
+    <w:p>
+      <w:pPr>
+        <w:pStyle w:val="a3"/>
+        <w:rPr>
+          <w:rFonts w:ascii="Times New Roman" w:hAnsi="Times New Roman" w:cs="Times New Roman"/>
           <w:sz w:val="28"/>
           <w:szCs w:val="28"/>
           <w:lang w:val="ru-RU"/>
@@ -1795,7 +1687,20 @@
           <w:shd w:val="clear" w:color="auto" w:fill="FFFFFF"/>
           <w:lang w:val="ru-RU"/>
         </w:rPr>
-        <w:t xml:space="preserve"> вводит элементы множества </w:t>
+        <w:t xml:space="preserve"> вводи</w:t>
+      </w:r>
+      <w:bookmarkStart w:id="0" w:name="_GoBack"/>
+      <w:bookmarkEnd w:id="0"/>
+      <w:r>
+        <w:rPr>
+          <w:rFonts w:ascii="Times New Roman" w:hAnsi="Times New Roman" w:cs="Times New Roman"/>
+          <w:color w:val="000000"/>
+          <w:sz w:val="28"/>
+          <w:szCs w:val="28"/>
+          <w:shd w:val="clear" w:color="auto" w:fill="FFFFFF"/>
+          <w:lang w:val="ru-RU"/>
+        </w:rPr>
+        <w:t xml:space="preserve">т элементы множества </w:t>
       </w:r>
       <w:r>
         <w:rPr>
@@ -1868,7 +1773,6 @@
           <w:szCs w:val="28"/>
           <w:lang w:val="ru-RU"/>
         </w:rPr>
-        <w:lastRenderedPageBreak/>
         <w:t>Пользователь выбирает операцию: пересечение или объединение</w:t>
       </w:r>
       <w:r>
@@ -1902,6 +1806,7 @@
           <w:szCs w:val="28"/>
           <w:lang w:val="ru-RU"/>
         </w:rPr>
+        <w:lastRenderedPageBreak/>
         <w:t>Если пользователь выбрал операцию пересечение, перейти к пункту 3</w:t>
       </w:r>
       <w:r>
@@ -1925,6 +1830,11 @@
     </w:p>
     <w:p>
       <w:pPr>
+        <w:pStyle w:val="a3"/>
+        <w:numPr>
+          <w:ilvl w:val="0"/>
+          <w:numId w:val="5"/>
+        </w:numPr>
         <w:rPr>
           <w:rFonts w:ascii="Times New Roman" w:hAnsi="Times New Roman" w:cs="Times New Roman"/>
           <w:sz w:val="32"/>
@@ -1935,20 +1845,35 @@
       <w:r>
         <w:rPr>
           <w:rFonts w:ascii="Times New Roman" w:hAnsi="Times New Roman" w:cs="Times New Roman"/>
-          <w:sz w:val="28"/>
-          <w:szCs w:val="28"/>
-          <w:lang w:val="ru-RU"/>
-        </w:rPr>
-        <w:t xml:space="preserve">        </w:t>
-      </w:r>
-      <w:r>
-        <w:rPr>
-          <w:rFonts w:ascii="Times New Roman" w:hAnsi="Times New Roman" w:cs="Times New Roman"/>
           <w:sz w:val="32"/>
           <w:szCs w:val="32"/>
           <w:lang w:val="ru-RU"/>
         </w:rPr>
-        <w:t>3)</w:t>
+        <w:t>Пересечение</w:t>
+      </w:r>
+    </w:p>
+    <w:p>
+      <w:pPr>
+        <w:pStyle w:val="a3"/>
+        <w:numPr>
+          <w:ilvl w:val="0"/>
+          <w:numId w:val="5"/>
+        </w:numPr>
+        <w:rPr>
+          <w:rFonts w:ascii="Times New Roman" w:hAnsi="Times New Roman" w:cs="Times New Roman"/>
+          <w:sz w:val="32"/>
+          <w:szCs w:val="32"/>
+          <w:lang w:val="ru-RU"/>
+        </w:rPr>
+      </w:pPr>
+      <w:r>
+        <w:rPr>
+          <w:rFonts w:ascii="Times New Roman" w:hAnsi="Times New Roman" w:cs="Times New Roman"/>
+          <w:sz w:val="32"/>
+          <w:szCs w:val="32"/>
+          <w:lang w:val="ru-RU"/>
+        </w:rPr>
+        <w:t>Объединение</w:t>
       </w:r>
     </w:p>
     <w:p>
@@ -2068,10 +1993,182 @@
     </w:lvl>
   </w:abstractNum>
   <w:abstractNum w:abstractNumId="1" w15:restartNumberingAfterBreak="0">
+    <w:nsid w:val="1AEB562E"/>
+    <w:multiLevelType w:val="hybridMultilevel"/>
+    <w:tmpl w:val="C0E0C514"/>
+    <w:lvl w:ilvl="0" w:tplc="0409000F">
+      <w:start w:val="1"/>
+      <w:numFmt w:val="decimal"/>
+      <w:lvlText w:val="%1."/>
+      <w:lvlJc w:val="left"/>
+      <w:pPr>
+        <w:ind w:left="720" w:hanging="360"/>
+      </w:pPr>
+    </w:lvl>
+    <w:lvl w:ilvl="1" w:tplc="04090019" w:tentative="1">
+      <w:start w:val="1"/>
+      <w:numFmt w:val="lowerLetter"/>
+      <w:lvlText w:val="%2."/>
+      <w:lvlJc w:val="left"/>
+      <w:pPr>
+        <w:ind w:left="1440" w:hanging="360"/>
+      </w:pPr>
+    </w:lvl>
+    <w:lvl w:ilvl="2" w:tplc="0409001B" w:tentative="1">
+      <w:start w:val="1"/>
+      <w:numFmt w:val="lowerRoman"/>
+      <w:lvlText w:val="%3."/>
+      <w:lvlJc w:val="right"/>
+      <w:pPr>
+        <w:ind w:left="2160" w:hanging="180"/>
+      </w:pPr>
+    </w:lvl>
+    <w:lvl w:ilvl="3" w:tplc="0409000F" w:tentative="1">
+      <w:start w:val="1"/>
+      <w:numFmt w:val="decimal"/>
+      <w:lvlText w:val="%4."/>
+      <w:lvlJc w:val="left"/>
+      <w:pPr>
+        <w:ind w:left="2880" w:hanging="360"/>
+      </w:pPr>
+    </w:lvl>
+    <w:lvl w:ilvl="4" w:tplc="04090019" w:tentative="1">
+      <w:start w:val="1"/>
+      <w:numFmt w:val="lowerLetter"/>
+      <w:lvlText w:val="%5."/>
+      <w:lvlJc w:val="left"/>
+      <w:pPr>
+        <w:ind w:left="3600" w:hanging="360"/>
+      </w:pPr>
+    </w:lvl>
+    <w:lvl w:ilvl="5" w:tplc="0409001B" w:tentative="1">
+      <w:start w:val="1"/>
+      <w:numFmt w:val="lowerRoman"/>
+      <w:lvlText w:val="%6."/>
+      <w:lvlJc w:val="right"/>
+      <w:pPr>
+        <w:ind w:left="4320" w:hanging="180"/>
+      </w:pPr>
+    </w:lvl>
+    <w:lvl w:ilvl="6" w:tplc="0409000F" w:tentative="1">
+      <w:start w:val="1"/>
+      <w:numFmt w:val="decimal"/>
+      <w:lvlText w:val="%7."/>
+      <w:lvlJc w:val="left"/>
+      <w:pPr>
+        <w:ind w:left="5040" w:hanging="360"/>
+      </w:pPr>
+    </w:lvl>
+    <w:lvl w:ilvl="7" w:tplc="04090019" w:tentative="1">
+      <w:start w:val="1"/>
+      <w:numFmt w:val="lowerLetter"/>
+      <w:lvlText w:val="%8."/>
+      <w:lvlJc w:val="left"/>
+      <w:pPr>
+        <w:ind w:left="5760" w:hanging="360"/>
+      </w:pPr>
+    </w:lvl>
+    <w:lvl w:ilvl="8" w:tplc="0409001B" w:tentative="1">
+      <w:start w:val="1"/>
+      <w:numFmt w:val="lowerRoman"/>
+      <w:lvlText w:val="%9."/>
+      <w:lvlJc w:val="right"/>
+      <w:pPr>
+        <w:ind w:left="6480" w:hanging="180"/>
+      </w:pPr>
+    </w:lvl>
+  </w:abstractNum>
+  <w:abstractNum w:abstractNumId="2" w15:restartNumberingAfterBreak="0">
+    <w:nsid w:val="2E4416C9"/>
+    <w:multiLevelType w:val="hybridMultilevel"/>
+    <w:tmpl w:val="C590DC7A"/>
+    <w:lvl w:ilvl="0" w:tplc="0409000F">
+      <w:start w:val="1"/>
+      <w:numFmt w:val="decimal"/>
+      <w:lvlText w:val="%1."/>
+      <w:lvlJc w:val="left"/>
+      <w:pPr>
+        <w:ind w:left="1440" w:hanging="360"/>
+      </w:pPr>
+    </w:lvl>
+    <w:lvl w:ilvl="1" w:tplc="04090019" w:tentative="1">
+      <w:start w:val="1"/>
+      <w:numFmt w:val="lowerLetter"/>
+      <w:lvlText w:val="%2."/>
+      <w:lvlJc w:val="left"/>
+      <w:pPr>
+        <w:ind w:left="2160" w:hanging="360"/>
+      </w:pPr>
+    </w:lvl>
+    <w:lvl w:ilvl="2" w:tplc="0409001B" w:tentative="1">
+      <w:start w:val="1"/>
+      <w:numFmt w:val="lowerRoman"/>
+      <w:lvlText w:val="%3."/>
+      <w:lvlJc w:val="right"/>
+      <w:pPr>
+        <w:ind w:left="2880" w:hanging="180"/>
+      </w:pPr>
+    </w:lvl>
+    <w:lvl w:ilvl="3" w:tplc="0409000F" w:tentative="1">
+      <w:start w:val="1"/>
+      <w:numFmt w:val="decimal"/>
+      <w:lvlText w:val="%4."/>
+      <w:lvlJc w:val="left"/>
+      <w:pPr>
+        <w:ind w:left="3600" w:hanging="360"/>
+      </w:pPr>
+    </w:lvl>
+    <w:lvl w:ilvl="4" w:tplc="04090019" w:tentative="1">
+      <w:start w:val="1"/>
+      <w:numFmt w:val="lowerLetter"/>
+      <w:lvlText w:val="%5."/>
+      <w:lvlJc w:val="left"/>
+      <w:pPr>
+        <w:ind w:left="4320" w:hanging="360"/>
+      </w:pPr>
+    </w:lvl>
+    <w:lvl w:ilvl="5" w:tplc="0409001B" w:tentative="1">
+      <w:start w:val="1"/>
+      <w:numFmt w:val="lowerRoman"/>
+      <w:lvlText w:val="%6."/>
+      <w:lvlJc w:val="right"/>
+      <w:pPr>
+        <w:ind w:left="5040" w:hanging="180"/>
+      </w:pPr>
+    </w:lvl>
+    <w:lvl w:ilvl="6" w:tplc="0409000F" w:tentative="1">
+      <w:start w:val="1"/>
+      <w:numFmt w:val="decimal"/>
+      <w:lvlText w:val="%7."/>
+      <w:lvlJc w:val="left"/>
+      <w:pPr>
+        <w:ind w:left="5760" w:hanging="360"/>
+      </w:pPr>
+    </w:lvl>
+    <w:lvl w:ilvl="7" w:tplc="04090019" w:tentative="1">
+      <w:start w:val="1"/>
+      <w:numFmt w:val="lowerLetter"/>
+      <w:lvlText w:val="%8."/>
+      <w:lvlJc w:val="left"/>
+      <w:pPr>
+        <w:ind w:left="6480" w:hanging="360"/>
+      </w:pPr>
+    </w:lvl>
+    <w:lvl w:ilvl="8" w:tplc="0409001B" w:tentative="1">
+      <w:start w:val="1"/>
+      <w:numFmt w:val="lowerRoman"/>
+      <w:lvlText w:val="%9."/>
+      <w:lvlJc w:val="right"/>
+      <w:pPr>
+        <w:ind w:left="7200" w:hanging="180"/>
+      </w:pPr>
+    </w:lvl>
+  </w:abstractNum>
+  <w:abstractNum w:abstractNumId="3" w15:restartNumberingAfterBreak="0">
     <w:nsid w:val="328A1676"/>
     <w:multiLevelType w:val="hybridMultilevel"/>
-    <w:tmpl w:val="19645DE8"/>
-    <w:lvl w:ilvl="0" w:tplc="04190013">
+    <w:tmpl w:val="96AE2ECE"/>
+    <w:lvl w:ilvl="0" w:tplc="00840962">
       <w:start w:val="1"/>
       <w:numFmt w:val="upperRoman"/>
       <w:lvlText w:val="%1."/>
@@ -2079,6 +2176,9 @@
       <w:pPr>
         <w:ind w:left="720" w:hanging="360"/>
       </w:pPr>
+      <w:rPr>
+        <w:b/>
+      </w:rPr>
     </w:lvl>
     <w:lvl w:ilvl="1" w:tplc="04190019" w:tentative="1">
       <w:start w:val="1"/>
@@ -2153,7 +2253,93 @@
       </w:pPr>
     </w:lvl>
   </w:abstractNum>
-  <w:abstractNum w:abstractNumId="2" w15:restartNumberingAfterBreak="0">
+  <w:abstractNum w:abstractNumId="4" w15:restartNumberingAfterBreak="0">
+    <w:nsid w:val="3AB87075"/>
+    <w:multiLevelType w:val="hybridMultilevel"/>
+    <w:tmpl w:val="3008E908"/>
+    <w:lvl w:ilvl="0" w:tplc="0409000F">
+      <w:start w:val="1"/>
+      <w:numFmt w:val="decimal"/>
+      <w:lvlText w:val="%1."/>
+      <w:lvlJc w:val="left"/>
+      <w:pPr>
+        <w:ind w:left="720" w:hanging="360"/>
+      </w:pPr>
+    </w:lvl>
+    <w:lvl w:ilvl="1" w:tplc="04090019" w:tentative="1">
+      <w:start w:val="1"/>
+      <w:numFmt w:val="lowerLetter"/>
+      <w:lvlText w:val="%2."/>
+      <w:lvlJc w:val="left"/>
+      <w:pPr>
+        <w:ind w:left="1440" w:hanging="360"/>
+      </w:pPr>
+    </w:lvl>
+    <w:lvl w:ilvl="2" w:tplc="0409001B" w:tentative="1">
+      <w:start w:val="1"/>
+      <w:numFmt w:val="lowerRoman"/>
+      <w:lvlText w:val="%3."/>
+      <w:lvlJc w:val="right"/>
+      <w:pPr>
+        <w:ind w:left="2160" w:hanging="180"/>
+      </w:pPr>
+    </w:lvl>
+    <w:lvl w:ilvl="3" w:tplc="0409000F" w:tentative="1">
+      <w:start w:val="1"/>
+      <w:numFmt w:val="decimal"/>
+      <w:lvlText w:val="%4."/>
+      <w:lvlJc w:val="left"/>
+      <w:pPr>
+        <w:ind w:left="2880" w:hanging="360"/>
+      </w:pPr>
+    </w:lvl>
+    <w:lvl w:ilvl="4" w:tplc="04090019" w:tentative="1">
+      <w:start w:val="1"/>
+      <w:numFmt w:val="lowerLetter"/>
+      <w:lvlText w:val="%5."/>
+      <w:lvlJc w:val="left"/>
+      <w:pPr>
+        <w:ind w:left="3600" w:hanging="360"/>
+      </w:pPr>
+    </w:lvl>
+    <w:lvl w:ilvl="5" w:tplc="0409001B" w:tentative="1">
+      <w:start w:val="1"/>
+      <w:numFmt w:val="lowerRoman"/>
+      <w:lvlText w:val="%6."/>
+      <w:lvlJc w:val="right"/>
+      <w:pPr>
+        <w:ind w:left="4320" w:hanging="180"/>
+      </w:pPr>
+    </w:lvl>
+    <w:lvl w:ilvl="6" w:tplc="0409000F" w:tentative="1">
+      <w:start w:val="1"/>
+      <w:numFmt w:val="decimal"/>
+      <w:lvlText w:val="%7."/>
+      <w:lvlJc w:val="left"/>
+      <w:pPr>
+        <w:ind w:left="5040" w:hanging="360"/>
+      </w:pPr>
+    </w:lvl>
+    <w:lvl w:ilvl="7" w:tplc="04090019" w:tentative="1">
+      <w:start w:val="1"/>
+      <w:numFmt w:val="lowerLetter"/>
+      <w:lvlText w:val="%8."/>
+      <w:lvlJc w:val="left"/>
+      <w:pPr>
+        <w:ind w:left="5760" w:hanging="360"/>
+      </w:pPr>
+    </w:lvl>
+    <w:lvl w:ilvl="8" w:tplc="0409001B" w:tentative="1">
+      <w:start w:val="1"/>
+      <w:numFmt w:val="lowerRoman"/>
+      <w:lvlText w:val="%9."/>
+      <w:lvlJc w:val="right"/>
+      <w:pPr>
+        <w:ind w:left="6480" w:hanging="180"/>
+      </w:pPr>
+    </w:lvl>
+  </w:abstractNum>
+  <w:abstractNum w:abstractNumId="5" w15:restartNumberingAfterBreak="0">
     <w:nsid w:val="3CD86E34"/>
     <w:multiLevelType w:val="hybridMultilevel"/>
     <w:tmpl w:val="D92282B8"/>
@@ -2244,7 +2430,7 @@
       </w:pPr>
     </w:lvl>
   </w:abstractNum>
-  <w:abstractNum w:abstractNumId="3" w15:restartNumberingAfterBreak="0">
+  <w:abstractNum w:abstractNumId="6" w15:restartNumberingAfterBreak="0">
     <w:nsid w:val="41D2515A"/>
     <w:multiLevelType w:val="hybridMultilevel"/>
     <w:tmpl w:val="7B98DEEC"/>
@@ -2330,7 +2516,7 @@
       </w:pPr>
     </w:lvl>
   </w:abstractNum>
-  <w:abstractNum w:abstractNumId="4" w15:restartNumberingAfterBreak="0">
+  <w:abstractNum w:abstractNumId="7" w15:restartNumberingAfterBreak="0">
     <w:nsid w:val="4DDB0478"/>
     <w:multiLevelType w:val="hybridMultilevel"/>
     <w:tmpl w:val="B7A0EFE8"/>
@@ -2420,7 +2606,7 @@
       </w:pPr>
     </w:lvl>
   </w:abstractNum>
-  <w:abstractNum w:abstractNumId="5" w15:restartNumberingAfterBreak="0">
+  <w:abstractNum w:abstractNumId="8" w15:restartNumberingAfterBreak="0">
     <w:nsid w:val="4E3A4286"/>
     <w:multiLevelType w:val="hybridMultilevel"/>
     <w:tmpl w:val="D03AC3E6"/>
@@ -2506,7 +2692,7 @@
       </w:pPr>
     </w:lvl>
   </w:abstractNum>
-  <w:abstractNum w:abstractNumId="6" w15:restartNumberingAfterBreak="0">
+  <w:abstractNum w:abstractNumId="9" w15:restartNumberingAfterBreak="0">
     <w:nsid w:val="6BD228A2"/>
     <w:multiLevelType w:val="hybridMultilevel"/>
     <w:tmpl w:val="286078A8"/>
@@ -2595,7 +2781,7 @@
       </w:pPr>
     </w:lvl>
   </w:abstractNum>
-  <w:abstractNum w:abstractNumId="7" w15:restartNumberingAfterBreak="0">
+  <w:abstractNum w:abstractNumId="10" w15:restartNumberingAfterBreak="0">
     <w:nsid w:val="75620240"/>
     <w:multiLevelType w:val="hybridMultilevel"/>
     <w:tmpl w:val="334EB926"/>
@@ -2684,7 +2870,7 @@
       </w:pPr>
     </w:lvl>
   </w:abstractNum>
-  <w:abstractNum w:abstractNumId="8" w15:restartNumberingAfterBreak="0">
+  <w:abstractNum w:abstractNumId="11" w15:restartNumberingAfterBreak="0">
     <w:nsid w:val="7FDC6CBD"/>
     <w:multiLevelType w:val="hybridMultilevel"/>
     <w:tmpl w:val="4DA2D58C"/>
@@ -2774,31 +2960,40 @@
     </w:lvl>
   </w:abstractNum>
   <w:num w:numId="1">
-    <w:abstractNumId w:val="5"/>
+    <w:abstractNumId w:val="8"/>
   </w:num>
   <w:num w:numId="2">
-    <w:abstractNumId w:val="3"/>
+    <w:abstractNumId w:val="6"/>
   </w:num>
   <w:num w:numId="3">
-    <w:abstractNumId w:val="6"/>
+    <w:abstractNumId w:val="9"/>
   </w:num>
   <w:num w:numId="4">
     <w:abstractNumId w:val="0"/>
   </w:num>
   <w:num w:numId="5">
+    <w:abstractNumId w:val="5"/>
+  </w:num>
+  <w:num w:numId="6">
+    <w:abstractNumId w:val="7"/>
+  </w:num>
+  <w:num w:numId="7">
+    <w:abstractNumId w:val="10"/>
+  </w:num>
+  <w:num w:numId="8">
+    <w:abstractNumId w:val="3"/>
+  </w:num>
+  <w:num w:numId="9">
+    <w:abstractNumId w:val="11"/>
+  </w:num>
+  <w:num w:numId="10">
     <w:abstractNumId w:val="2"/>
   </w:num>
-  <w:num w:numId="6">
-    <w:abstractNumId w:val="4"/>
-  </w:num>
-  <w:num w:numId="7">
-    <w:abstractNumId w:val="7"/>
-  </w:num>
-  <w:num w:numId="8">
+  <w:num w:numId="11">
     <w:abstractNumId w:val="1"/>
   </w:num>
-  <w:num w:numId="9">
-    <w:abstractNumId w:val="8"/>
+  <w:num w:numId="12">
+    <w:abstractNumId w:val="4"/>
   </w:num>
 </w:numbering>
 </file>
@@ -3196,6 +3391,7 @@
   <w:style w:type="paragraph" w:default="1" w:styleId="a">
     <w:name w:val="Normal"/>
     <w:qFormat/>
+    <w:rsid w:val="006536B3"/>
   </w:style>
   <w:style w:type="character" w:default="1" w:styleId="a0">
     <w:name w:val="Default Paragraph Font"/>

</xml_diff>